<commit_message>
Week 7 final and week 8 draft
</commit_message>
<xml_diff>
--- a/Week 7/Workshop/Week 7 Worksheet.docx
+++ b/Week 7/Workshop/Week 7 Worksheet.docx
@@ -307,18 +307,8 @@
           <w:szCs w:val="24"/>
           <w:lang w:val="en-US"/>
         </w:rPr>
-        <w:t xml:space="preserve">Willingness to engage with </w:t>
-      </w:r>
-      <w:proofErr w:type="gramStart"/>
-      <w:r>
-        <w:rPr>
-          <w:sz w:val="24"/>
-          <w:szCs w:val="24"/>
-          <w:lang w:val="en-US"/>
-        </w:rPr>
-        <w:t>feedback</w:t>
-      </w:r>
-      <w:proofErr w:type="gramEnd"/>
+        <w:t>Willingness to engage with feedback</w:t>
+      </w:r>
     </w:p>
     <w:p>
       <w:pPr>
@@ -552,18 +542,8 @@
           <w:szCs w:val="24"/>
           <w:lang w:val="en-US"/>
         </w:rPr>
-        <w:t xml:space="preserve">Has been found of hiding at work to take </w:t>
-      </w:r>
-      <w:proofErr w:type="gramStart"/>
-      <w:r>
-        <w:rPr>
-          <w:sz w:val="24"/>
-          <w:szCs w:val="24"/>
-          <w:lang w:val="en-US"/>
-        </w:rPr>
-        <w:t>naps</w:t>
-      </w:r>
-      <w:proofErr w:type="gramEnd"/>
+        <w:t>Has been found of hiding at work to take naps</w:t>
+      </w:r>
     </w:p>
     <w:p>
       <w:pPr>
@@ -606,18 +586,8 @@
           <w:szCs w:val="24"/>
           <w:lang w:val="en-US"/>
         </w:rPr>
-        <w:t xml:space="preserve">Is late both to work and </w:t>
-      </w:r>
-      <w:proofErr w:type="gramStart"/>
-      <w:r>
-        <w:rPr>
-          <w:sz w:val="24"/>
-          <w:szCs w:val="24"/>
-          <w:lang w:val="en-US"/>
-        </w:rPr>
-        <w:t>meetings</w:t>
-      </w:r>
-      <w:proofErr w:type="gramEnd"/>
+        <w:t>Is late both to work and meetings</w:t>
+      </w:r>
     </w:p>
     <w:p>
       <w:pPr>
@@ -673,18 +643,8 @@
           <w:szCs w:val="24"/>
           <w:lang w:val="en-US"/>
         </w:rPr>
-        <w:t xml:space="preserve">Is a team player and contributing to group </w:t>
-      </w:r>
-      <w:proofErr w:type="gramStart"/>
-      <w:r>
-        <w:rPr>
-          <w:sz w:val="24"/>
-          <w:szCs w:val="24"/>
-          <w:lang w:val="en-US"/>
-        </w:rPr>
-        <w:t>activities</w:t>
-      </w:r>
-      <w:proofErr w:type="gramEnd"/>
+        <w:t>Is a team player and contributing to group activities</w:t>
+      </w:r>
     </w:p>
     <w:p>
       <w:pPr>
@@ -732,14 +692,6 @@
           <w:lang w:val="en-US"/>
         </w:rPr>
       </w:pPr>
-      <w:r>
-        <w:rPr>
-          <w:sz w:val="24"/>
-          <w:szCs w:val="24"/>
-          <w:lang w:val="en-US"/>
-        </w:rPr>
-        <w:t xml:space="preserve">Is able to find novel solutions to </w:t>
-      </w:r>
       <w:proofErr w:type="gramStart"/>
       <w:r>
         <w:rPr>
@@ -747,9 +699,17 @@
           <w:szCs w:val="24"/>
           <w:lang w:val="en-US"/>
         </w:rPr>
-        <w:t>problems</w:t>
+        <w:t>Is able to</w:t>
       </w:r>
       <w:proofErr w:type="gramEnd"/>
+      <w:r>
+        <w:rPr>
+          <w:sz w:val="24"/>
+          <w:szCs w:val="24"/>
+          <w:lang w:val="en-US"/>
+        </w:rPr>
+        <w:t xml:space="preserve"> find novel solutions to problems</w:t>
+      </w:r>
     </w:p>
     <w:p>
       <w:pPr>
@@ -792,18 +752,8 @@
           <w:szCs w:val="24"/>
           <w:lang w:val="en-US"/>
         </w:rPr>
-        <w:t xml:space="preserve">Area inhabited is in a constant </w:t>
-      </w:r>
-      <w:proofErr w:type="gramStart"/>
-      <w:r>
-        <w:rPr>
-          <w:sz w:val="24"/>
-          <w:szCs w:val="24"/>
-          <w:lang w:val="en-US"/>
-        </w:rPr>
-        <w:t>disarray</w:t>
-      </w:r>
-      <w:proofErr w:type="gramEnd"/>
+        <w:t>Area inhabited is in a constant disarray</w:t>
+      </w:r>
     </w:p>
     <w:p>
       <w:pPr>
@@ -1405,7 +1355,6 @@
         </w:rPr>
         <w:t xml:space="preserve"> </w:t>
       </w:r>
-      <w:proofErr w:type="gramStart"/>
       <w:r>
         <w:rPr>
           <w:sz w:val="24"/>
@@ -1414,7 +1363,6 @@
         </w:rPr>
         <w:t>dimension</w:t>
       </w:r>
-      <w:proofErr w:type="gramEnd"/>
     </w:p>
     <w:tbl>
       <w:tblPr>
@@ -2462,6 +2410,7 @@
       </w:r>
       <w:r>
         <w:rPr>
+          <w:noProof/>
           <w:sz w:val="24"/>
           <w:szCs w:val="24"/>
           <w:lang w:val="en-US"/>
@@ -2714,7 +2663,6 @@
         <w:t xml:space="preserve">Open The dataset in </w:t>
       </w:r>
       <w:proofErr w:type="spellStart"/>
-      <w:proofErr w:type="gramStart"/>
       <w:r>
         <w:rPr>
           <w:sz w:val="24"/>
@@ -2724,7 +2672,6 @@
         <w:t>Jamovi</w:t>
       </w:r>
       <w:proofErr w:type="spellEnd"/>
-      <w:proofErr w:type="gramEnd"/>
     </w:p>
     <w:p>
       <w:pPr>
@@ -2745,18 +2692,8 @@
           <w:szCs w:val="24"/>
           <w:lang w:val="en-US"/>
         </w:rPr>
-        <w:t xml:space="preserve">Go to ‘Regression’ -&gt; </w:t>
-      </w:r>
-      <w:proofErr w:type="gramStart"/>
-      <w:r>
-        <w:rPr>
-          <w:sz w:val="24"/>
-          <w:szCs w:val="24"/>
-          <w:lang w:val="en-US"/>
-        </w:rPr>
-        <w:t>Correlation</w:t>
-      </w:r>
-      <w:proofErr w:type="gramEnd"/>
+        <w:t>Go to ‘Regression’ -&gt; Correlation</w:t>
+      </w:r>
     </w:p>
     <w:p>
       <w:pPr>
@@ -2795,18 +2732,8 @@
           <w:szCs w:val="24"/>
           <w:lang w:val="en-US"/>
         </w:rPr>
-        <w:t xml:space="preserve"> variable and the five behaviour </w:t>
-      </w:r>
-      <w:proofErr w:type="gramStart"/>
-      <w:r>
-        <w:rPr>
-          <w:sz w:val="24"/>
-          <w:szCs w:val="24"/>
-          <w:lang w:val="en-US"/>
-        </w:rPr>
-        <w:t>variables</w:t>
-      </w:r>
-      <w:proofErr w:type="gramEnd"/>
+        <w:t xml:space="preserve"> variable and the five behaviour variables</w:t>
+      </w:r>
     </w:p>
     <w:p>
       <w:pPr>
@@ -2845,18 +2772,8 @@
           <w:szCs w:val="24"/>
           <w:lang w:val="en-US"/>
         </w:rPr>
-        <w:t xml:space="preserve"> </w:t>
-      </w:r>
-      <w:proofErr w:type="gramStart"/>
-      <w:r>
-        <w:rPr>
-          <w:sz w:val="24"/>
-          <w:szCs w:val="24"/>
-          <w:lang w:val="en-US"/>
-        </w:rPr>
-        <w:t>outcomes</w:t>
-      </w:r>
-      <w:proofErr w:type="gramEnd"/>
+        <w:t xml:space="preserve"> outcomes</w:t>
+      </w:r>
     </w:p>
     <w:p>
       <w:pPr>
@@ -3464,18 +3381,8 @@
           <w:szCs w:val="24"/>
           <w:lang w:val="en-US"/>
         </w:rPr>
-        <w:t xml:space="preserve"> </w:t>
-      </w:r>
-      <w:proofErr w:type="gramStart"/>
-      <w:r>
-        <w:rPr>
-          <w:sz w:val="24"/>
-          <w:szCs w:val="24"/>
-          <w:lang w:val="en-US"/>
-        </w:rPr>
-        <w:t>dimension</w:t>
-      </w:r>
-      <w:proofErr w:type="gramEnd"/>
+        <w:t xml:space="preserve"> dimension</w:t>
+      </w:r>
     </w:p>
     <w:tbl>
       <w:tblPr>
@@ -4494,18 +4401,8 @@
           <w:szCs w:val="24"/>
           <w:lang w:val="en-US"/>
         </w:rPr>
-        <w:t xml:space="preserve">Choose a </w:t>
-      </w:r>
-      <w:proofErr w:type="gramStart"/>
-      <w:r>
-        <w:rPr>
-          <w:sz w:val="24"/>
-          <w:szCs w:val="24"/>
-          <w:lang w:val="en-US"/>
-        </w:rPr>
-        <w:t>factor</w:t>
-      </w:r>
-      <w:proofErr w:type="gramEnd"/>
+        <w:t>Choose a factor</w:t>
+      </w:r>
     </w:p>
     <w:p>
       <w:pPr>
@@ -4661,17 +4558,17 @@
         <w:tblLook w:val="04A0" w:firstRow="1" w:lastRow="0" w:firstColumn="1" w:lastColumn="0" w:noHBand="0" w:noVBand="1"/>
       </w:tblPr>
       <w:tblGrid>
-        <w:gridCol w:w="1580"/>
-        <w:gridCol w:w="770"/>
-        <w:gridCol w:w="2508"/>
-        <w:gridCol w:w="1061"/>
-        <w:gridCol w:w="2508"/>
+        <w:gridCol w:w="1485"/>
+        <w:gridCol w:w="2232"/>
+        <w:gridCol w:w="2410"/>
+        <w:gridCol w:w="1276"/>
+        <w:gridCol w:w="1062"/>
         <w:gridCol w:w="1061"/>
       </w:tblGrid>
       <w:tr>
         <w:tc>
           <w:tcPr>
-            <w:tcW w:w="8882" w:type="dxa"/>
+            <w:tcW w:w="9526" w:type="dxa"/>
             <w:gridSpan w:val="6"/>
           </w:tcPr>
           <w:p>
@@ -4697,7 +4594,7 @@
       <w:tr>
         <w:tc>
           <w:tcPr>
-            <w:tcW w:w="1370" w:type="dxa"/>
+            <w:tcW w:w="1485" w:type="dxa"/>
           </w:tcPr>
           <w:p>
             <w:pPr>
@@ -4719,21 +4616,29 @@
         </w:tc>
         <w:tc>
           <w:tcPr>
-            <w:tcW w:w="770" w:type="dxa"/>
-          </w:tcPr>
-          <w:p>
-            <w:pPr>
-              <w:rPr>
-                <w:sz w:val="24"/>
-                <w:szCs w:val="24"/>
-                <w:lang w:val="en-US"/>
-              </w:rPr>
-            </w:pPr>
-          </w:p>
-        </w:tc>
-        <w:tc>
-          <w:tcPr>
-            <w:tcW w:w="2310" w:type="dxa"/>
+            <w:tcW w:w="2232" w:type="dxa"/>
+          </w:tcPr>
+          <w:p>
+            <w:pPr>
+              <w:rPr>
+                <w:sz w:val="24"/>
+                <w:szCs w:val="24"/>
+                <w:lang w:val="en-US"/>
+              </w:rPr>
+            </w:pPr>
+            <w:r>
+              <w:rPr>
+                <w:sz w:val="24"/>
+                <w:szCs w:val="24"/>
+                <w:lang w:val="en-US"/>
+              </w:rPr>
+              <w:t>49.7</w:t>
+            </w:r>
+          </w:p>
+        </w:tc>
+        <w:tc>
+          <w:tcPr>
+            <w:tcW w:w="2410" w:type="dxa"/>
           </w:tcPr>
           <w:p>
             <w:pPr>
@@ -4752,6 +4657,59 @@
               <w:t>Upper Estimate</w:t>
             </w:r>
           </w:p>
+          <w:p>
+            <w:pPr>
+              <w:rPr>
+                <w:sz w:val="24"/>
+                <w:szCs w:val="24"/>
+                <w:lang w:val="en-US"/>
+              </w:rPr>
+            </w:pPr>
+          </w:p>
+        </w:tc>
+        <w:tc>
+          <w:tcPr>
+            <w:tcW w:w="1276" w:type="dxa"/>
+          </w:tcPr>
+          <w:p>
+            <w:pPr>
+              <w:rPr>
+                <w:sz w:val="24"/>
+                <w:szCs w:val="24"/>
+                <w:lang w:val="en-US"/>
+              </w:rPr>
+            </w:pPr>
+            <w:r>
+              <w:rPr>
+                <w:sz w:val="24"/>
+                <w:szCs w:val="24"/>
+                <w:lang w:val="en-US"/>
+              </w:rPr>
+              <w:t>44.7</w:t>
+            </w:r>
+          </w:p>
+        </w:tc>
+        <w:tc>
+          <w:tcPr>
+            <w:tcW w:w="1062" w:type="dxa"/>
+          </w:tcPr>
+          <w:p>
+            <w:pPr>
+              <w:rPr>
+                <w:sz w:val="24"/>
+                <w:szCs w:val="24"/>
+                <w:lang w:val="en-US"/>
+              </w:rPr>
+            </w:pPr>
+            <w:r>
+              <w:rPr>
+                <w:sz w:val="24"/>
+                <w:szCs w:val="24"/>
+                <w:lang w:val="en-US"/>
+              </w:rPr>
+              <w:t>Lower Estimate</w:t>
+            </w:r>
+          </w:p>
         </w:tc>
         <w:tc>
           <w:tcPr>
@@ -4765,49 +4723,21 @@
                 <w:lang w:val="en-US"/>
               </w:rPr>
             </w:pPr>
-          </w:p>
-        </w:tc>
-        <w:tc>
-          <w:tcPr>
-            <w:tcW w:w="2310" w:type="dxa"/>
-          </w:tcPr>
-          <w:p>
-            <w:pPr>
-              <w:rPr>
-                <w:sz w:val="24"/>
-                <w:szCs w:val="24"/>
-                <w:lang w:val="en-US"/>
-              </w:rPr>
-            </w:pPr>
-            <w:r>
-              <w:rPr>
-                <w:sz w:val="24"/>
-                <w:szCs w:val="24"/>
-                <w:lang w:val="en-US"/>
-              </w:rPr>
-              <w:t>Lower Estimate</w:t>
-            </w:r>
-          </w:p>
-        </w:tc>
-        <w:tc>
-          <w:tcPr>
-            <w:tcW w:w="1061" w:type="dxa"/>
-          </w:tcPr>
-          <w:p>
-            <w:pPr>
-              <w:rPr>
-                <w:sz w:val="24"/>
-                <w:szCs w:val="24"/>
-                <w:lang w:val="en-US"/>
-              </w:rPr>
-            </w:pPr>
+            <w:r>
+              <w:rPr>
+                <w:sz w:val="24"/>
+                <w:szCs w:val="24"/>
+                <w:lang w:val="en-US"/>
+              </w:rPr>
+              <w:t>54.7</w:t>
+            </w:r>
           </w:p>
         </w:tc>
       </w:tr>
       <w:tr>
         <w:tc>
           <w:tcPr>
-            <w:tcW w:w="8882" w:type="dxa"/>
+            <w:tcW w:w="9526" w:type="dxa"/>
             <w:gridSpan w:val="6"/>
           </w:tcPr>
           <w:p>
@@ -4820,6 +4750,18 @@
             </w:pPr>
             <w:r>
               <w:rPr>
+                <w:noProof/>
+                <w:sz w:val="24"/>
+                <w:szCs w:val="24"/>
+                <w:lang w:val="en-US"/>
+              </w:rPr>
+              <w:pict w14:anchorId="2756BCF4">
+                <v:rect id="_x0000_s1102" style="position:absolute;margin-left:202.5pt;margin-top:134.95pt;width:46.5pt;height:7.15pt;z-index:251659264;mso-position-horizontal-relative:text;mso-position-vertical-relative:text"/>
+              </w:pict>
+            </w:r>
+            <w:r>
+              <w:rPr>
+                <w:noProof/>
                 <w:sz w:val="24"/>
                 <w:szCs w:val="24"/>
                 <w:lang w:val="en-US"/>
@@ -4866,7 +4808,7 @@
       <w:tr>
         <w:tc>
           <w:tcPr>
-            <w:tcW w:w="2140" w:type="dxa"/>
+            <w:tcW w:w="3717" w:type="dxa"/>
             <w:gridSpan w:val="2"/>
           </w:tcPr>
           <w:p>
@@ -4889,65 +4831,76 @@
         </w:tc>
         <w:tc>
           <w:tcPr>
-            <w:tcW w:w="2310" w:type="dxa"/>
-          </w:tcPr>
-          <w:p>
-            <w:pPr>
-              <w:rPr>
-                <w:sz w:val="24"/>
-                <w:szCs w:val="24"/>
-                <w:lang w:val="en-US"/>
-              </w:rPr>
-            </w:pPr>
-          </w:p>
-        </w:tc>
-        <w:tc>
-          <w:tcPr>
-            <w:tcW w:w="1061" w:type="dxa"/>
-          </w:tcPr>
-          <w:p>
-            <w:pPr>
-              <w:rPr>
-                <w:sz w:val="24"/>
-                <w:szCs w:val="24"/>
-                <w:lang w:val="en-US"/>
-              </w:rPr>
-            </w:pPr>
-          </w:p>
-        </w:tc>
-        <w:tc>
-          <w:tcPr>
-            <w:tcW w:w="2310" w:type="dxa"/>
-          </w:tcPr>
-          <w:p>
-            <w:pPr>
-              <w:rPr>
-                <w:sz w:val="24"/>
-                <w:szCs w:val="24"/>
-                <w:lang w:val="en-US"/>
-              </w:rPr>
-            </w:pPr>
-          </w:p>
-        </w:tc>
-        <w:tc>
-          <w:tcPr>
-            <w:tcW w:w="1061" w:type="dxa"/>
-          </w:tcPr>
-          <w:p>
-            <w:pPr>
-              <w:rPr>
-                <w:sz w:val="24"/>
-                <w:szCs w:val="24"/>
-                <w:lang w:val="en-US"/>
-              </w:rPr>
-            </w:pPr>
+            <w:tcW w:w="2410" w:type="dxa"/>
+          </w:tcPr>
+          <w:p>
+            <w:pPr>
+              <w:rPr>
+                <w:sz w:val="24"/>
+                <w:szCs w:val="24"/>
+                <w:lang w:val="en-US"/>
+              </w:rPr>
+            </w:pPr>
+            <w:r>
+              <w:rPr>
+                <w:sz w:val="24"/>
+                <w:szCs w:val="24"/>
+                <w:lang w:val="en-US"/>
+              </w:rPr>
+              <w:t>Positive or negative</w:t>
+            </w:r>
+          </w:p>
+        </w:tc>
+        <w:tc>
+          <w:tcPr>
+            <w:tcW w:w="1276" w:type="dxa"/>
+          </w:tcPr>
+          <w:p>
+            <w:pPr>
+              <w:rPr>
+                <w:sz w:val="24"/>
+                <w:szCs w:val="24"/>
+                <w:lang w:val="en-US"/>
+              </w:rPr>
+            </w:pPr>
+            <w:r>
+              <w:rPr>
+                <w:sz w:val="24"/>
+                <w:szCs w:val="24"/>
+                <w:lang w:val="en-US"/>
+              </w:rPr>
+              <w:t>r value</w:t>
+            </w:r>
+          </w:p>
+        </w:tc>
+        <w:tc>
+          <w:tcPr>
+            <w:tcW w:w="2123" w:type="dxa"/>
+            <w:gridSpan w:val="2"/>
+          </w:tcPr>
+          <w:p>
+            <w:pPr>
+              <w:rPr>
+                <w:sz w:val="24"/>
+                <w:szCs w:val="24"/>
+                <w:lang w:val="en-US"/>
+              </w:rPr>
+            </w:pPr>
+            <w:r>
+              <w:rPr>
+                <w:sz w:val="24"/>
+                <w:szCs w:val="24"/>
+                <w:lang w:val="en-US"/>
+              </w:rPr>
+              <w:t>Significant?</w:t>
+            </w:r>
           </w:p>
         </w:tc>
       </w:tr>
       <w:tr>
         <w:tc>
           <w:tcPr>
-            <w:tcW w:w="2140" w:type="dxa"/>
+            <w:tcW w:w="3717" w:type="dxa"/>
             <w:gridSpan w:val="2"/>
           </w:tcPr>
           <w:p>
@@ -4970,49 +4923,44 @@
         </w:tc>
         <w:tc>
           <w:tcPr>
-            <w:tcW w:w="2310" w:type="dxa"/>
-          </w:tcPr>
-          <w:p>
-            <w:pPr>
-              <w:rPr>
-                <w:sz w:val="24"/>
-                <w:szCs w:val="24"/>
-                <w:lang w:val="en-US"/>
-              </w:rPr>
-            </w:pPr>
-          </w:p>
-        </w:tc>
-        <w:tc>
-          <w:tcPr>
-            <w:tcW w:w="1061" w:type="dxa"/>
-          </w:tcPr>
-          <w:p>
-            <w:pPr>
-              <w:rPr>
-                <w:sz w:val="24"/>
-                <w:szCs w:val="24"/>
-                <w:lang w:val="en-US"/>
-              </w:rPr>
-            </w:pPr>
-          </w:p>
-        </w:tc>
-        <w:tc>
-          <w:tcPr>
-            <w:tcW w:w="2310" w:type="dxa"/>
-          </w:tcPr>
-          <w:p>
-            <w:pPr>
-              <w:rPr>
-                <w:sz w:val="24"/>
-                <w:szCs w:val="24"/>
-                <w:lang w:val="en-US"/>
-              </w:rPr>
-            </w:pPr>
-          </w:p>
-        </w:tc>
-        <w:tc>
-          <w:tcPr>
-            <w:tcW w:w="1061" w:type="dxa"/>
+            <w:tcW w:w="2410" w:type="dxa"/>
+          </w:tcPr>
+          <w:p>
+            <w:pPr>
+              <w:rPr>
+                <w:sz w:val="24"/>
+                <w:szCs w:val="24"/>
+                <w:lang w:val="en-US"/>
+              </w:rPr>
+            </w:pPr>
+            <w:r>
+              <w:rPr>
+                <w:sz w:val="24"/>
+                <w:szCs w:val="24"/>
+                <w:lang w:val="en-US"/>
+              </w:rPr>
+              <w:t>P</w:t>
+            </w:r>
+          </w:p>
+        </w:tc>
+        <w:tc>
+          <w:tcPr>
+            <w:tcW w:w="1276" w:type="dxa"/>
+          </w:tcPr>
+          <w:p>
+            <w:pPr>
+              <w:rPr>
+                <w:sz w:val="24"/>
+                <w:szCs w:val="24"/>
+                <w:lang w:val="en-US"/>
+              </w:rPr>
+            </w:pPr>
+          </w:p>
+        </w:tc>
+        <w:tc>
+          <w:tcPr>
+            <w:tcW w:w="2123" w:type="dxa"/>
+            <w:gridSpan w:val="2"/>
           </w:tcPr>
           <w:p>
             <w:pPr>
@@ -5028,7 +4976,7 @@
       <w:tr>
         <w:tc>
           <w:tcPr>
-            <w:tcW w:w="2140" w:type="dxa"/>
+            <w:tcW w:w="3717" w:type="dxa"/>
             <w:gridSpan w:val="2"/>
           </w:tcPr>
           <w:p>
@@ -5051,49 +4999,44 @@
         </w:tc>
         <w:tc>
           <w:tcPr>
-            <w:tcW w:w="2310" w:type="dxa"/>
-          </w:tcPr>
-          <w:p>
-            <w:pPr>
-              <w:rPr>
-                <w:sz w:val="24"/>
-                <w:szCs w:val="24"/>
-                <w:lang w:val="en-US"/>
-              </w:rPr>
-            </w:pPr>
-          </w:p>
-        </w:tc>
-        <w:tc>
-          <w:tcPr>
-            <w:tcW w:w="1061" w:type="dxa"/>
-          </w:tcPr>
-          <w:p>
-            <w:pPr>
-              <w:rPr>
-                <w:sz w:val="24"/>
-                <w:szCs w:val="24"/>
-                <w:lang w:val="en-US"/>
-              </w:rPr>
-            </w:pPr>
-          </w:p>
-        </w:tc>
-        <w:tc>
-          <w:tcPr>
-            <w:tcW w:w="2310" w:type="dxa"/>
-          </w:tcPr>
-          <w:p>
-            <w:pPr>
-              <w:rPr>
-                <w:sz w:val="24"/>
-                <w:szCs w:val="24"/>
-                <w:lang w:val="en-US"/>
-              </w:rPr>
-            </w:pPr>
-          </w:p>
-        </w:tc>
-        <w:tc>
-          <w:tcPr>
-            <w:tcW w:w="1061" w:type="dxa"/>
+            <w:tcW w:w="2410" w:type="dxa"/>
+          </w:tcPr>
+          <w:p>
+            <w:pPr>
+              <w:rPr>
+                <w:sz w:val="24"/>
+                <w:szCs w:val="24"/>
+                <w:lang w:val="en-US"/>
+              </w:rPr>
+            </w:pPr>
+            <w:r>
+              <w:rPr>
+                <w:sz w:val="24"/>
+                <w:szCs w:val="24"/>
+                <w:lang w:val="en-US"/>
+              </w:rPr>
+              <w:t>P</w:t>
+            </w:r>
+          </w:p>
+        </w:tc>
+        <w:tc>
+          <w:tcPr>
+            <w:tcW w:w="1276" w:type="dxa"/>
+          </w:tcPr>
+          <w:p>
+            <w:pPr>
+              <w:rPr>
+                <w:sz w:val="24"/>
+                <w:szCs w:val="24"/>
+                <w:lang w:val="en-US"/>
+              </w:rPr>
+            </w:pPr>
+          </w:p>
+        </w:tc>
+        <w:tc>
+          <w:tcPr>
+            <w:tcW w:w="2123" w:type="dxa"/>
+            <w:gridSpan w:val="2"/>
           </w:tcPr>
           <w:p>
             <w:pPr>
@@ -5109,7 +5052,7 @@
       <w:tr>
         <w:tc>
           <w:tcPr>
-            <w:tcW w:w="2140" w:type="dxa"/>
+            <w:tcW w:w="3717" w:type="dxa"/>
             <w:gridSpan w:val="2"/>
           </w:tcPr>
           <w:p>
@@ -5132,49 +5075,44 @@
         </w:tc>
         <w:tc>
           <w:tcPr>
-            <w:tcW w:w="2310" w:type="dxa"/>
-          </w:tcPr>
-          <w:p>
-            <w:pPr>
-              <w:rPr>
-                <w:sz w:val="24"/>
-                <w:szCs w:val="24"/>
-                <w:lang w:val="en-US"/>
-              </w:rPr>
-            </w:pPr>
-          </w:p>
-        </w:tc>
-        <w:tc>
-          <w:tcPr>
-            <w:tcW w:w="1061" w:type="dxa"/>
-          </w:tcPr>
-          <w:p>
-            <w:pPr>
-              <w:rPr>
-                <w:sz w:val="24"/>
-                <w:szCs w:val="24"/>
-                <w:lang w:val="en-US"/>
-              </w:rPr>
-            </w:pPr>
-          </w:p>
-        </w:tc>
-        <w:tc>
-          <w:tcPr>
-            <w:tcW w:w="2310" w:type="dxa"/>
-          </w:tcPr>
-          <w:p>
-            <w:pPr>
-              <w:rPr>
-                <w:sz w:val="24"/>
-                <w:szCs w:val="24"/>
-                <w:lang w:val="en-US"/>
-              </w:rPr>
-            </w:pPr>
-          </w:p>
-        </w:tc>
-        <w:tc>
-          <w:tcPr>
-            <w:tcW w:w="1061" w:type="dxa"/>
+            <w:tcW w:w="2410" w:type="dxa"/>
+          </w:tcPr>
+          <w:p>
+            <w:pPr>
+              <w:rPr>
+                <w:sz w:val="24"/>
+                <w:szCs w:val="24"/>
+                <w:lang w:val="en-US"/>
+              </w:rPr>
+            </w:pPr>
+            <w:r>
+              <w:rPr>
+                <w:sz w:val="24"/>
+                <w:szCs w:val="24"/>
+                <w:lang w:val="en-US"/>
+              </w:rPr>
+              <w:t>P</w:t>
+            </w:r>
+          </w:p>
+        </w:tc>
+        <w:tc>
+          <w:tcPr>
+            <w:tcW w:w="1276" w:type="dxa"/>
+          </w:tcPr>
+          <w:p>
+            <w:pPr>
+              <w:rPr>
+                <w:sz w:val="24"/>
+                <w:szCs w:val="24"/>
+                <w:lang w:val="en-US"/>
+              </w:rPr>
+            </w:pPr>
+          </w:p>
+        </w:tc>
+        <w:tc>
+          <w:tcPr>
+            <w:tcW w:w="2123" w:type="dxa"/>
+            <w:gridSpan w:val="2"/>
           </w:tcPr>
           <w:p>
             <w:pPr>
@@ -5190,7 +5128,7 @@
       <w:tr>
         <w:tc>
           <w:tcPr>
-            <w:tcW w:w="2140" w:type="dxa"/>
+            <w:tcW w:w="3717" w:type="dxa"/>
             <w:gridSpan w:val="2"/>
           </w:tcPr>
           <w:p>
@@ -5222,49 +5160,44 @@
         </w:tc>
         <w:tc>
           <w:tcPr>
-            <w:tcW w:w="2310" w:type="dxa"/>
-          </w:tcPr>
-          <w:p>
-            <w:pPr>
-              <w:rPr>
-                <w:sz w:val="24"/>
-                <w:szCs w:val="24"/>
-                <w:lang w:val="en-US"/>
-              </w:rPr>
-            </w:pPr>
-          </w:p>
-        </w:tc>
-        <w:tc>
-          <w:tcPr>
-            <w:tcW w:w="1061" w:type="dxa"/>
-          </w:tcPr>
-          <w:p>
-            <w:pPr>
-              <w:rPr>
-                <w:sz w:val="24"/>
-                <w:szCs w:val="24"/>
-                <w:lang w:val="en-US"/>
-              </w:rPr>
-            </w:pPr>
-          </w:p>
-        </w:tc>
-        <w:tc>
-          <w:tcPr>
-            <w:tcW w:w="2310" w:type="dxa"/>
-          </w:tcPr>
-          <w:p>
-            <w:pPr>
-              <w:rPr>
-                <w:sz w:val="24"/>
-                <w:szCs w:val="24"/>
-                <w:lang w:val="en-US"/>
-              </w:rPr>
-            </w:pPr>
-          </w:p>
-        </w:tc>
-        <w:tc>
-          <w:tcPr>
-            <w:tcW w:w="1061" w:type="dxa"/>
+            <w:tcW w:w="2410" w:type="dxa"/>
+          </w:tcPr>
+          <w:p>
+            <w:pPr>
+              <w:rPr>
+                <w:sz w:val="24"/>
+                <w:szCs w:val="24"/>
+                <w:lang w:val="en-US"/>
+              </w:rPr>
+            </w:pPr>
+            <w:r>
+              <w:rPr>
+                <w:sz w:val="24"/>
+                <w:szCs w:val="24"/>
+                <w:lang w:val="en-US"/>
+              </w:rPr>
+              <w:t>P</w:t>
+            </w:r>
+          </w:p>
+        </w:tc>
+        <w:tc>
+          <w:tcPr>
+            <w:tcW w:w="1276" w:type="dxa"/>
+          </w:tcPr>
+          <w:p>
+            <w:pPr>
+              <w:rPr>
+                <w:sz w:val="24"/>
+                <w:szCs w:val="24"/>
+                <w:lang w:val="en-US"/>
+              </w:rPr>
+            </w:pPr>
+          </w:p>
+        </w:tc>
+        <w:tc>
+          <w:tcPr>
+            <w:tcW w:w="2123" w:type="dxa"/>
+            <w:gridSpan w:val="2"/>
           </w:tcPr>
           <w:p>
             <w:pPr>
@@ -5280,7 +5213,7 @@
       <w:tr>
         <w:tc>
           <w:tcPr>
-            <w:tcW w:w="2140" w:type="dxa"/>
+            <w:tcW w:w="3717" w:type="dxa"/>
             <w:gridSpan w:val="2"/>
           </w:tcPr>
           <w:p>
@@ -5303,49 +5236,44 @@
         </w:tc>
         <w:tc>
           <w:tcPr>
-            <w:tcW w:w="2310" w:type="dxa"/>
-          </w:tcPr>
-          <w:p>
-            <w:pPr>
-              <w:rPr>
-                <w:sz w:val="24"/>
-                <w:szCs w:val="24"/>
-                <w:lang w:val="en-US"/>
-              </w:rPr>
-            </w:pPr>
-          </w:p>
-        </w:tc>
-        <w:tc>
-          <w:tcPr>
-            <w:tcW w:w="1061" w:type="dxa"/>
-          </w:tcPr>
-          <w:p>
-            <w:pPr>
-              <w:rPr>
-                <w:sz w:val="24"/>
-                <w:szCs w:val="24"/>
-                <w:lang w:val="en-US"/>
-              </w:rPr>
-            </w:pPr>
-          </w:p>
-        </w:tc>
-        <w:tc>
-          <w:tcPr>
-            <w:tcW w:w="2310" w:type="dxa"/>
-          </w:tcPr>
-          <w:p>
-            <w:pPr>
-              <w:rPr>
-                <w:sz w:val="24"/>
-                <w:szCs w:val="24"/>
-                <w:lang w:val="en-US"/>
-              </w:rPr>
-            </w:pPr>
-          </w:p>
-        </w:tc>
-        <w:tc>
-          <w:tcPr>
-            <w:tcW w:w="1061" w:type="dxa"/>
+            <w:tcW w:w="2410" w:type="dxa"/>
+          </w:tcPr>
+          <w:p>
+            <w:pPr>
+              <w:rPr>
+                <w:sz w:val="24"/>
+                <w:szCs w:val="24"/>
+                <w:lang w:val="en-US"/>
+              </w:rPr>
+            </w:pPr>
+            <w:r>
+              <w:rPr>
+                <w:sz w:val="24"/>
+                <w:szCs w:val="24"/>
+                <w:lang w:val="en-US"/>
+              </w:rPr>
+              <w:t>P</w:t>
+            </w:r>
+          </w:p>
+        </w:tc>
+        <w:tc>
+          <w:tcPr>
+            <w:tcW w:w="1276" w:type="dxa"/>
+          </w:tcPr>
+          <w:p>
+            <w:pPr>
+              <w:rPr>
+                <w:sz w:val="24"/>
+                <w:szCs w:val="24"/>
+                <w:lang w:val="en-US"/>
+              </w:rPr>
+            </w:pPr>
+          </w:p>
+        </w:tc>
+        <w:tc>
+          <w:tcPr>
+            <w:tcW w:w="2123" w:type="dxa"/>
+            <w:gridSpan w:val="2"/>
           </w:tcPr>
           <w:p>
             <w:pPr>
@@ -5361,7 +5289,7 @@
       <w:tr>
         <w:tc>
           <w:tcPr>
-            <w:tcW w:w="8882" w:type="dxa"/>
+            <w:tcW w:w="9526" w:type="dxa"/>
             <w:gridSpan w:val="6"/>
           </w:tcPr>
           <w:p>
@@ -5387,7 +5315,7 @@
       <w:tr>
         <w:tc>
           <w:tcPr>
-            <w:tcW w:w="8882" w:type="dxa"/>
+            <w:tcW w:w="9526" w:type="dxa"/>
             <w:gridSpan w:val="6"/>
           </w:tcPr>
           <w:p>
@@ -5407,6 +5335,32 @@
                 <w:lang w:val="en-US"/>
               </w:rPr>
             </w:pPr>
+            <w:r>
+              <w:rPr>
+                <w:sz w:val="24"/>
+                <w:szCs w:val="24"/>
+                <w:lang w:val="en-US"/>
+              </w:rPr>
+              <w:t>Person is in the middle range for sagacity-this has ben shown to correlate with….</w:t>
+            </w:r>
+            <w:proofErr w:type="spellStart"/>
+            <w:r>
+              <w:rPr>
+                <w:sz w:val="24"/>
+                <w:szCs w:val="24"/>
+                <w:lang w:val="en-US"/>
+              </w:rPr>
+              <w:t>it</w:t>
+            </w:r>
+            <w:proofErr w:type="spellEnd"/>
+            <w:r>
+              <w:rPr>
+                <w:sz w:val="24"/>
+                <w:szCs w:val="24"/>
+                <w:lang w:val="en-US"/>
+              </w:rPr>
+              <w:t xml:space="preserve"> is likely that a person with this profile would show a mid-range for teamwork….</w:t>
+            </w:r>
           </w:p>
           <w:p>
             <w:pPr>
@@ -5643,6 +5597,7 @@
             </w:pPr>
             <w:r>
               <w:rPr>
+                <w:noProof/>
                 <w:sz w:val="24"/>
                 <w:szCs w:val="24"/>
                 <w:lang w:val="en-US"/>

</xml_diff>